<commit_message>
cambios realizdo en login
cambios
</commit_message>
<xml_diff>
--- a/write up-taller 6.docx
+++ b/write up-taller 6.docx
@@ -573,10 +573,63 @@
           </wp:inline>
         </w:drawing>
       </w:r>
+    </w:p>
+    <w:p/>
+    <w:p>
+      <w:r>
+        <w:t>Grabando cambios realizado usuario-</w:t>
+      </w:r>
+      <w:proofErr w:type="spellStart"/>
+      <w:r>
+        <w:t>GabyBasantes</w:t>
+      </w:r>
+      <w:proofErr w:type="spellEnd"/>
+    </w:p>
+    <w:p>
+      <w:r>
+        <w:rPr>
+          <w:noProof/>
+        </w:rPr>
+        <w:lastRenderedPageBreak/>
+        <w:drawing>
+          <wp:inline distT="0" distB="0" distL="0" distR="0" wp14:anchorId="2494421C" wp14:editId="66B8E963">
+            <wp:extent cx="5400040" cy="2877820"/>
+            <wp:effectExtent l="0" t="0" r="0" b="0"/>
+            <wp:docPr id="12" name="Picture 12"/>
+            <wp:cNvGraphicFramePr>
+              <a:graphicFrameLocks xmlns:a="http://schemas.openxmlformats.org/drawingml/2006/main" noChangeAspect="1"/>
+            </wp:cNvGraphicFramePr>
+            <a:graphic xmlns:a="http://schemas.openxmlformats.org/drawingml/2006/main">
+              <a:graphicData uri="http://schemas.openxmlformats.org/drawingml/2006/picture">
+                <pic:pic xmlns:pic="http://schemas.openxmlformats.org/drawingml/2006/picture">
+                  <pic:nvPicPr>
+                    <pic:cNvPr id="1" name=""/>
+                    <pic:cNvPicPr/>
+                  </pic:nvPicPr>
+                  <pic:blipFill>
+                    <a:blip r:embed="rId15"/>
+                    <a:stretch>
+                      <a:fillRect/>
+                    </a:stretch>
+                  </pic:blipFill>
+                  <pic:spPr>
+                    <a:xfrm>
+                      <a:off x="0" y="0"/>
+                      <a:ext cx="5400040" cy="2877820"/>
+                    </a:xfrm>
+                    <a:prstGeom prst="rect">
+                      <a:avLst/>
+                    </a:prstGeom>
+                  </pic:spPr>
+                </pic:pic>
+              </a:graphicData>
+            </a:graphic>
+          </wp:inline>
+        </w:drawing>
+      </w:r>
       <w:bookmarkStart w:id="0" w:name="_GoBack"/>
       <w:bookmarkEnd w:id="0"/>
     </w:p>
-    <w:p/>
     <w:sectPr>
       <w:pgSz w:w="12240" w:h="15840"/>
       <w:pgMar w:top="1417" w:right="1701" w:bottom="1417" w:left="1701" w:header="708" w:footer="708" w:gutter="0"/>
@@ -985,13 +1038,13 @@
     <w:name w:val="Normal"/>
     <w:qFormat/>
   </w:style>
-  <w:style w:type="character" w:default="1" w:styleId="Fuentedeprrafopredeter">
+  <w:style w:type="character" w:default="1" w:styleId="DefaultParagraphFont">
     <w:name w:val="Default Paragraph Font"/>
     <w:uiPriority w:val="1"/>
     <w:semiHidden/>
     <w:unhideWhenUsed/>
   </w:style>
-  <w:style w:type="table" w:default="1" w:styleId="Tablanormal">
+  <w:style w:type="table" w:default="1" w:styleId="TableNormal">
     <w:name w:val="Normal Table"/>
     <w:uiPriority w:val="99"/>
     <w:semiHidden/>
@@ -1006,7 +1059,7 @@
       </w:tblCellMar>
     </w:tblPr>
   </w:style>
-  <w:style w:type="numbering" w:default="1" w:styleId="Sinlista">
+  <w:style w:type="numbering" w:default="1" w:styleId="NoList">
     <w:name w:val="No List"/>
     <w:uiPriority w:val="99"/>
     <w:semiHidden/>

</xml_diff>